<commit_message>
Suite de mon projet Pro : JP INFO BRICO SERVICES - 24/03/2022
</commit_message>
<xml_diff>
--- a/Formulaire Bricolage_Autres Services.docx
+++ b/Formulaire Bricolage_Autres Services.docx
@@ -58,7 +58,7 @@
     <w:p>
       <w:pPr>
         <w:shd w:val="clear" w:color="auto" w:fill="FFFFFF"/>
-        <w:spacing w:after="0" w:line="480" w:lineRule="auto"/>
+        <w:spacing w:after="0" w:line="276" w:lineRule="auto"/>
         <w:ind w:left="720"/>
         <w:textAlignment w:val="baseline"/>
         <w:rPr>
@@ -88,7 +88,7 @@
           <w:numId w:val="2"/>
         </w:numPr>
         <w:shd w:val="clear" w:color="auto" w:fill="FFFFFF"/>
-        <w:spacing w:after="0" w:line="360" w:lineRule="auto"/>
+        <w:spacing w:after="0" w:line="276" w:lineRule="auto"/>
         <w:textAlignment w:val="baseline"/>
         <w:rPr>
           <w:rFonts w:ascii="inherit" w:eastAsia="Times New Roman" w:hAnsi="inherit" w:cs="Open Sans"/>
@@ -117,7 +117,7 @@
           <w:numId w:val="2"/>
         </w:numPr>
         <w:shd w:val="clear" w:color="auto" w:fill="FFFFFF"/>
-        <w:spacing w:after="0" w:line="360" w:lineRule="auto"/>
+        <w:spacing w:after="0" w:line="276" w:lineRule="auto"/>
         <w:textAlignment w:val="baseline"/>
         <w:rPr>
           <w:rFonts w:ascii="inherit" w:eastAsia="Times New Roman" w:hAnsi="inherit" w:cs="Open Sans"/>
@@ -146,7 +146,7 @@
           <w:numId w:val="2"/>
         </w:numPr>
         <w:shd w:val="clear" w:color="auto" w:fill="FFFFFF"/>
-        <w:spacing w:after="0" w:line="360" w:lineRule="auto"/>
+        <w:spacing w:after="0" w:line="276" w:lineRule="auto"/>
         <w:textAlignment w:val="baseline"/>
         <w:rPr>
           <w:rFonts w:ascii="inherit" w:eastAsia="Times New Roman" w:hAnsi="inherit" w:cs="Open Sans"/>
@@ -175,7 +175,7 @@
           <w:numId w:val="2"/>
         </w:numPr>
         <w:shd w:val="clear" w:color="auto" w:fill="FFFFFF"/>
-        <w:spacing w:after="0" w:line="360" w:lineRule="auto"/>
+        <w:spacing w:after="0" w:line="276" w:lineRule="auto"/>
         <w:textAlignment w:val="baseline"/>
         <w:rPr>
           <w:rFonts w:ascii="inherit" w:eastAsia="Times New Roman" w:hAnsi="inherit" w:cs="Open Sans"/>
@@ -204,7 +204,8 @@
           <w:numId w:val="2"/>
         </w:numPr>
         <w:shd w:val="clear" w:color="auto" w:fill="FFFFFF"/>
-        <w:spacing w:after="0" w:line="360" w:lineRule="auto"/>
+        <w:spacing w:after="0" w:line="312" w:lineRule="auto"/>
+        <w:ind w:left="782" w:hanging="357"/>
         <w:textAlignment w:val="baseline"/>
         <w:rPr>
           <w:rFonts w:ascii="inherit" w:eastAsia="Times New Roman" w:hAnsi="inherit" w:cs="Open Sans"/>
@@ -233,7 +234,7 @@
           <w:numId w:val="2"/>
         </w:numPr>
         <w:shd w:val="clear" w:color="auto" w:fill="FFFFFF"/>
-        <w:spacing w:after="0" w:line="360" w:lineRule="auto"/>
+        <w:spacing w:after="0" w:line="276" w:lineRule="auto"/>
         <w:textAlignment w:val="baseline"/>
         <w:rPr>
           <w:rFonts w:ascii="inherit" w:eastAsia="Times New Roman" w:hAnsi="inherit" w:cs="Open Sans"/>
@@ -262,7 +263,7 @@
           <w:numId w:val="2"/>
         </w:numPr>
         <w:shd w:val="clear" w:color="auto" w:fill="FFFFFF"/>
-        <w:spacing w:after="0" w:line="360" w:lineRule="auto"/>
+        <w:spacing w:after="0" w:line="276" w:lineRule="auto"/>
         <w:textAlignment w:val="baseline"/>
         <w:rPr>
           <w:rFonts w:ascii="inherit" w:eastAsia="Times New Roman" w:hAnsi="inherit" w:cs="Open Sans"/>
@@ -285,38 +286,133 @@
     </w:p>
     <w:p>
       <w:pPr>
+        <w:numPr>
+          <w:ilvl w:val="0"/>
+          <w:numId w:val="2"/>
+        </w:numPr>
+        <w:shd w:val="clear" w:color="auto" w:fill="FFFFFF"/>
+        <w:tabs>
+          <w:tab w:val="clear" w:pos="785"/>
+        </w:tabs>
+        <w:spacing w:after="0" w:line="276" w:lineRule="auto"/>
+        <w:textAlignment w:val="baseline"/>
+        <w:rPr>
+          <w:rFonts w:ascii="inherit" w:eastAsia="Times New Roman" w:hAnsi="inherit" w:cs="Open Sans"/>
+          <w:color w:val="444444"/>
+          <w:sz w:val="24"/>
+          <w:szCs w:val="24"/>
+          <w:lang w:eastAsia="fr-FR"/>
+        </w:rPr>
+      </w:pPr>
+      <w:r>
+        <w:rPr>
+          <w:rFonts w:ascii="inherit" w:eastAsia="Times New Roman" w:hAnsi="inherit" w:cs="Open Sans"/>
+          <w:color w:val="444444"/>
+          <w:sz w:val="24"/>
+          <w:szCs w:val="24"/>
+          <w:lang w:eastAsia="fr-FR"/>
+        </w:rPr>
+        <w:t>Nombre</w:t>
+      </w:r>
+    </w:p>
+    <w:p>
+      <w:pPr>
+        <w:numPr>
+          <w:ilvl w:val="0"/>
+          <w:numId w:val="2"/>
+        </w:numPr>
+        <w:shd w:val="clear" w:color="auto" w:fill="FFFFFF"/>
+        <w:tabs>
+          <w:tab w:val="clear" w:pos="785"/>
+        </w:tabs>
+        <w:spacing w:after="0" w:line="276" w:lineRule="auto"/>
+        <w:textAlignment w:val="baseline"/>
+        <w:rPr>
+          <w:rFonts w:ascii="inherit" w:eastAsia="Times New Roman" w:hAnsi="inherit" w:cs="Open Sans"/>
+          <w:color w:val="444444"/>
+          <w:sz w:val="24"/>
+          <w:szCs w:val="24"/>
+          <w:lang w:eastAsia="fr-FR"/>
+        </w:rPr>
+      </w:pPr>
+      <w:r>
+        <w:rPr>
+          <w:rFonts w:ascii="inherit" w:eastAsia="Times New Roman" w:hAnsi="inherit" w:cs="Open Sans"/>
+          <w:color w:val="444444"/>
+          <w:sz w:val="24"/>
+          <w:szCs w:val="24"/>
+          <w:lang w:eastAsia="fr-FR"/>
+        </w:rPr>
+        <w:t>Détail(s)</w:t>
+      </w:r>
+    </w:p>
+    <w:p>
+      <w:pPr>
+        <w:numPr>
+          <w:ilvl w:val="0"/>
+          <w:numId w:val="2"/>
+        </w:numPr>
+        <w:shd w:val="clear" w:color="auto" w:fill="FFFFFF"/>
+        <w:tabs>
+          <w:tab w:val="clear" w:pos="785"/>
+        </w:tabs>
+        <w:spacing w:after="0" w:line="276" w:lineRule="auto"/>
+        <w:textAlignment w:val="baseline"/>
+        <w:rPr>
+          <w:rFonts w:ascii="inherit" w:eastAsia="Times New Roman" w:hAnsi="inherit" w:cs="Open Sans"/>
+          <w:color w:val="444444"/>
+          <w:sz w:val="24"/>
+          <w:szCs w:val="24"/>
+          <w:lang w:eastAsia="fr-FR"/>
+        </w:rPr>
+      </w:pPr>
+      <w:r>
+        <w:rPr>
+          <w:rFonts w:ascii="inherit" w:eastAsia="Times New Roman" w:hAnsi="inherit" w:cs="Open Sans"/>
+          <w:color w:val="444444"/>
+          <w:sz w:val="24"/>
+          <w:szCs w:val="24"/>
+          <w:lang w:eastAsia="fr-FR"/>
+        </w:rPr>
+        <w:t>Mail</w:t>
+      </w:r>
+    </w:p>
+    <w:p>
+      <w:pPr>
+        <w:numPr>
+          <w:ilvl w:val="0"/>
+          <w:numId w:val="2"/>
+        </w:numPr>
+        <w:shd w:val="clear" w:color="auto" w:fill="FFFFFF"/>
+        <w:tabs>
+          <w:tab w:val="clear" w:pos="785"/>
+        </w:tabs>
+        <w:spacing w:after="0" w:line="276" w:lineRule="auto"/>
+        <w:textAlignment w:val="baseline"/>
+        <w:rPr>
+          <w:rFonts w:ascii="inherit" w:eastAsia="Times New Roman" w:hAnsi="inherit" w:cs="Open Sans"/>
+          <w:color w:val="444444"/>
+          <w:sz w:val="24"/>
+          <w:szCs w:val="24"/>
+          <w:lang w:eastAsia="fr-FR"/>
+        </w:rPr>
+      </w:pPr>
+      <w:r>
+        <w:rPr>
+          <w:rFonts w:ascii="inherit" w:eastAsia="Times New Roman" w:hAnsi="inherit" w:cs="Open Sans"/>
+          <w:color w:val="444444"/>
+          <w:sz w:val="24"/>
+          <w:szCs w:val="24"/>
+          <w:lang w:eastAsia="fr-FR"/>
+        </w:rPr>
+        <w:t>Numéro de téléphone</w:t>
+      </w:r>
+    </w:p>
+    <w:p>
+      <w:pPr>
         <w:pStyle w:val="Paragraphedeliste"/>
-        <w:numPr>
-          <w:ilvl w:val="0"/>
-          <w:numId w:val="2"/>
-        </w:numPr>
-        <w:shd w:val="clear" w:color="auto" w:fill="FFFFFF"/>
-        <w:spacing w:after="0" w:line="360" w:lineRule="auto"/>
-        <w:textAlignment w:val="baseline"/>
-        <w:rPr>
-          <w:rFonts w:ascii="inherit" w:eastAsia="Times New Roman" w:hAnsi="inherit" w:cs="Open Sans"/>
-          <w:color w:val="444444"/>
-          <w:sz w:val="24"/>
-          <w:szCs w:val="24"/>
-          <w:lang w:eastAsia="fr-FR"/>
-        </w:rPr>
-      </w:pPr>
-      <w:r>
-        <w:rPr>
-          <w:rFonts w:ascii="inherit" w:eastAsia="Times New Roman" w:hAnsi="inherit" w:cs="Open Sans"/>
-          <w:color w:val="444444"/>
-          <w:sz w:val="24"/>
-          <w:szCs w:val="24"/>
-          <w:lang w:eastAsia="fr-FR"/>
-        </w:rPr>
-        <w:t xml:space="preserve">Détail(s) : </w:t>
-      </w:r>
-    </w:p>
-    <w:p>
-      <w:pPr>
-        <w:pStyle w:val="Paragraphedeliste"/>
-        <w:shd w:val="clear" w:color="auto" w:fill="FFFFFF"/>
-        <w:spacing w:after="0" w:line="360" w:lineRule="auto"/>
+        <w:shd w:val="clear" w:color="auto" w:fill="FFFFFF"/>
+        <w:spacing w:after="0" w:line="276" w:lineRule="auto"/>
         <w:ind w:left="785"/>
         <w:textAlignment w:val="baseline"/>
         <w:rPr>
@@ -331,7 +427,7 @@
     <w:p>
       <w:pPr>
         <w:shd w:val="clear" w:color="auto" w:fill="FFFFFF"/>
-        <w:spacing w:after="0" w:line="480" w:lineRule="auto"/>
+        <w:spacing w:after="0" w:line="276" w:lineRule="auto"/>
         <w:ind w:left="720"/>
         <w:textAlignment w:val="baseline"/>
         <w:rPr>
@@ -361,7 +457,7 @@
           <w:numId w:val="2"/>
         </w:numPr>
         <w:shd w:val="clear" w:color="auto" w:fill="FFFFFF"/>
-        <w:spacing w:after="0" w:line="360" w:lineRule="auto"/>
+        <w:spacing w:after="0" w:line="276" w:lineRule="auto"/>
         <w:textAlignment w:val="baseline"/>
         <w:rPr>
           <w:rFonts w:ascii="inherit" w:eastAsia="Times New Roman" w:hAnsi="inherit" w:cs="Open Sans"/>
@@ -390,7 +486,7 @@
           <w:numId w:val="2"/>
         </w:numPr>
         <w:shd w:val="clear" w:color="auto" w:fill="FFFFFF"/>
-        <w:spacing w:after="0" w:line="360" w:lineRule="auto"/>
+        <w:spacing w:after="0" w:line="276" w:lineRule="auto"/>
         <w:textAlignment w:val="baseline"/>
         <w:rPr>
           <w:rFonts w:ascii="inherit" w:eastAsia="Times New Roman" w:hAnsi="inherit" w:cs="Open Sans"/>
@@ -419,7 +515,7 @@
           <w:numId w:val="2"/>
         </w:numPr>
         <w:shd w:val="clear" w:color="auto" w:fill="FFFFFF"/>
-        <w:spacing w:after="0" w:line="360" w:lineRule="auto"/>
+        <w:spacing w:after="0" w:line="276" w:lineRule="auto"/>
         <w:textAlignment w:val="baseline"/>
         <w:rPr>
           <w:rFonts w:ascii="inherit" w:eastAsia="Times New Roman" w:hAnsi="inherit" w:cs="Open Sans"/>
@@ -448,7 +544,7 @@
           <w:numId w:val="2"/>
         </w:numPr>
         <w:shd w:val="clear" w:color="auto" w:fill="FFFFFF"/>
-        <w:spacing w:after="0" w:line="360" w:lineRule="auto"/>
+        <w:spacing w:after="0" w:line="276" w:lineRule="auto"/>
         <w:textAlignment w:val="baseline"/>
         <w:rPr>
           <w:rFonts w:ascii="inherit" w:eastAsia="Times New Roman" w:hAnsi="inherit" w:cs="Open Sans"/>
@@ -471,37 +567,147 @@
     </w:p>
     <w:p>
       <w:pPr>
-        <w:pStyle w:val="Paragraphedeliste"/>
-        <w:numPr>
-          <w:ilvl w:val="0"/>
-          <w:numId w:val="2"/>
-        </w:numPr>
-        <w:shd w:val="clear" w:color="auto" w:fill="FFFFFF"/>
-        <w:spacing w:after="0" w:line="360" w:lineRule="auto"/>
-        <w:textAlignment w:val="baseline"/>
-        <w:rPr>
-          <w:rFonts w:ascii="inherit" w:eastAsia="Times New Roman" w:hAnsi="inherit" w:cs="Open Sans"/>
-          <w:color w:val="444444"/>
-          <w:sz w:val="24"/>
-          <w:szCs w:val="24"/>
-          <w:lang w:eastAsia="fr-FR"/>
-        </w:rPr>
-      </w:pPr>
-      <w:r>
-        <w:rPr>
-          <w:rFonts w:ascii="inherit" w:eastAsia="Times New Roman" w:hAnsi="inherit" w:cs="Open Sans"/>
-          <w:color w:val="444444"/>
-          <w:sz w:val="24"/>
-          <w:szCs w:val="24"/>
-          <w:lang w:eastAsia="fr-FR"/>
-        </w:rPr>
-        <w:t xml:space="preserve">Détail(s) : </w:t>
-      </w:r>
-    </w:p>
-    <w:p>
-      <w:pPr>
-        <w:shd w:val="clear" w:color="auto" w:fill="FFFFFF"/>
-        <w:spacing w:after="0" w:line="480" w:lineRule="auto"/>
+        <w:numPr>
+          <w:ilvl w:val="0"/>
+          <w:numId w:val="2"/>
+        </w:numPr>
+        <w:shd w:val="clear" w:color="auto" w:fill="FFFFFF"/>
+        <w:tabs>
+          <w:tab w:val="clear" w:pos="785"/>
+        </w:tabs>
+        <w:spacing w:after="0" w:line="276" w:lineRule="auto"/>
+        <w:textAlignment w:val="baseline"/>
+        <w:rPr>
+          <w:rFonts w:ascii="inherit" w:eastAsia="Times New Roman" w:hAnsi="inherit" w:cs="Open Sans"/>
+          <w:color w:val="444444"/>
+          <w:sz w:val="24"/>
+          <w:szCs w:val="24"/>
+          <w:lang w:eastAsia="fr-FR"/>
+        </w:rPr>
+      </w:pPr>
+      <w:r>
+        <w:rPr>
+          <w:rFonts w:ascii="inherit" w:eastAsia="Times New Roman" w:hAnsi="inherit" w:cs="Open Sans"/>
+          <w:color w:val="444444"/>
+          <w:sz w:val="24"/>
+          <w:szCs w:val="24"/>
+          <w:lang w:eastAsia="fr-FR"/>
+        </w:rPr>
+        <w:t>Nombre</w:t>
+      </w:r>
+    </w:p>
+    <w:p>
+      <w:pPr>
+        <w:numPr>
+          <w:ilvl w:val="0"/>
+          <w:numId w:val="2"/>
+        </w:numPr>
+        <w:shd w:val="clear" w:color="auto" w:fill="FFFFFF"/>
+        <w:tabs>
+          <w:tab w:val="clear" w:pos="785"/>
+        </w:tabs>
+        <w:spacing w:after="0" w:line="276" w:lineRule="auto"/>
+        <w:textAlignment w:val="baseline"/>
+        <w:rPr>
+          <w:rFonts w:ascii="inherit" w:eastAsia="Times New Roman" w:hAnsi="inherit" w:cs="Open Sans"/>
+          <w:color w:val="444444"/>
+          <w:sz w:val="24"/>
+          <w:szCs w:val="24"/>
+          <w:lang w:eastAsia="fr-FR"/>
+        </w:rPr>
+      </w:pPr>
+      <w:r>
+        <w:rPr>
+          <w:rFonts w:ascii="inherit" w:eastAsia="Times New Roman" w:hAnsi="inherit" w:cs="Open Sans"/>
+          <w:color w:val="444444"/>
+          <w:sz w:val="24"/>
+          <w:szCs w:val="24"/>
+          <w:lang w:eastAsia="fr-FR"/>
+        </w:rPr>
+        <w:t>Détail(s)</w:t>
+      </w:r>
+    </w:p>
+    <w:p>
+      <w:pPr>
+        <w:numPr>
+          <w:ilvl w:val="0"/>
+          <w:numId w:val="2"/>
+        </w:numPr>
+        <w:shd w:val="clear" w:color="auto" w:fill="FFFFFF"/>
+        <w:tabs>
+          <w:tab w:val="clear" w:pos="785"/>
+        </w:tabs>
+        <w:spacing w:after="0" w:line="276" w:lineRule="auto"/>
+        <w:textAlignment w:val="baseline"/>
+        <w:rPr>
+          <w:rFonts w:ascii="inherit" w:eastAsia="Times New Roman" w:hAnsi="inherit" w:cs="Open Sans"/>
+          <w:color w:val="444444"/>
+          <w:sz w:val="24"/>
+          <w:szCs w:val="24"/>
+          <w:lang w:eastAsia="fr-FR"/>
+        </w:rPr>
+      </w:pPr>
+      <w:r>
+        <w:rPr>
+          <w:rFonts w:ascii="inherit" w:eastAsia="Times New Roman" w:hAnsi="inherit" w:cs="Open Sans"/>
+          <w:color w:val="444444"/>
+          <w:sz w:val="24"/>
+          <w:szCs w:val="24"/>
+          <w:lang w:eastAsia="fr-FR"/>
+        </w:rPr>
+        <w:t>Mail</w:t>
+      </w:r>
+    </w:p>
+    <w:p>
+      <w:pPr>
+        <w:numPr>
+          <w:ilvl w:val="0"/>
+          <w:numId w:val="2"/>
+        </w:numPr>
+        <w:shd w:val="clear" w:color="auto" w:fill="FFFFFF"/>
+        <w:tabs>
+          <w:tab w:val="clear" w:pos="785"/>
+        </w:tabs>
+        <w:spacing w:after="0" w:line="276" w:lineRule="auto"/>
+        <w:textAlignment w:val="baseline"/>
+        <w:rPr>
+          <w:rFonts w:ascii="inherit" w:eastAsia="Times New Roman" w:hAnsi="inherit" w:cs="Open Sans"/>
+          <w:color w:val="444444"/>
+          <w:sz w:val="24"/>
+          <w:szCs w:val="24"/>
+          <w:lang w:eastAsia="fr-FR"/>
+        </w:rPr>
+      </w:pPr>
+      <w:r>
+        <w:rPr>
+          <w:rFonts w:ascii="inherit" w:eastAsia="Times New Roman" w:hAnsi="inherit" w:cs="Open Sans"/>
+          <w:color w:val="444444"/>
+          <w:sz w:val="24"/>
+          <w:szCs w:val="24"/>
+          <w:lang w:eastAsia="fr-FR"/>
+        </w:rPr>
+        <w:t>Numéro de téléphone</w:t>
+      </w:r>
+    </w:p>
+    <w:p>
+      <w:pPr>
+        <w:shd w:val="clear" w:color="auto" w:fill="FFFFFF"/>
+        <w:spacing w:after="0" w:line="276" w:lineRule="auto"/>
+        <w:ind w:left="785"/>
+        <w:textAlignment w:val="baseline"/>
+        <w:rPr>
+          <w:rFonts w:ascii="inherit" w:eastAsia="Times New Roman" w:hAnsi="inherit" w:cs="Open Sans"/>
+          <w:color w:val="444444"/>
+          <w:sz w:val="24"/>
+          <w:szCs w:val="24"/>
+          <w:lang w:eastAsia="fr-FR"/>
+        </w:rPr>
+      </w:pPr>
+    </w:p>
+    <w:p>
+      <w:pPr>
+        <w:shd w:val="clear" w:color="auto" w:fill="FFFFFF"/>
+        <w:spacing w:after="0" w:line="276" w:lineRule="auto"/>
         <w:ind w:left="720"/>
         <w:textAlignment w:val="baseline"/>
         <w:rPr>
@@ -512,13 +718,7 @@
           <w:lang w:eastAsia="fr-FR"/>
         </w:rPr>
       </w:pPr>
-    </w:p>
-    <w:p>
-      <w:pPr>
-        <w:shd w:val="clear" w:color="auto" w:fill="FFFFFF"/>
-        <w:spacing w:after="0" w:line="480" w:lineRule="auto"/>
-        <w:ind w:left="720"/>
-        <w:textAlignment w:val="baseline"/>
+      <w:r>
         <w:rPr>
           <w:rFonts w:ascii="inherit" w:eastAsia="Times New Roman" w:hAnsi="inherit" w:cs="Open Sans"/>
           <w:color w:val="444444"/>
@@ -526,127 +726,210 @@
           <w:szCs w:val="40"/>
           <w:lang w:eastAsia="fr-FR"/>
         </w:rPr>
-      </w:pPr>
-      <w:r>
-        <w:rPr>
-          <w:rFonts w:ascii="inherit" w:eastAsia="Times New Roman" w:hAnsi="inherit" w:cs="Open Sans"/>
+        <w:t>Maçonnerie :</w:t>
+      </w:r>
+    </w:p>
+    <w:p>
+      <w:pPr>
+        <w:pStyle w:val="Paragraphedeliste"/>
+        <w:numPr>
+          <w:ilvl w:val="0"/>
+          <w:numId w:val="2"/>
+        </w:numPr>
+        <w:shd w:val="clear" w:color="auto" w:fill="FFFFFF"/>
+        <w:spacing w:after="0" w:line="276" w:lineRule="auto"/>
+        <w:textAlignment w:val="baseline"/>
+        <w:rPr>
+          <w:rFonts w:ascii="inherit" w:eastAsia="Times New Roman" w:hAnsi="inherit" w:cs="Open Sans"/>
+          <w:color w:val="444444"/>
+          <w:sz w:val="24"/>
+          <w:szCs w:val="24"/>
+          <w:lang w:eastAsia="fr-FR"/>
+        </w:rPr>
+      </w:pPr>
+      <w:r>
+        <w:rPr>
+          <w:rFonts w:ascii="inherit" w:eastAsia="Times New Roman" w:hAnsi="inherit" w:cs="Open Sans"/>
+          <w:color w:val="444444"/>
+          <w:sz w:val="24"/>
+          <w:szCs w:val="24"/>
+          <w:lang w:eastAsia="fr-FR"/>
+        </w:rPr>
+        <w:t>Id</w:t>
+      </w:r>
+    </w:p>
+    <w:p>
+      <w:pPr>
+        <w:numPr>
+          <w:ilvl w:val="0"/>
+          <w:numId w:val="2"/>
+        </w:numPr>
+        <w:shd w:val="clear" w:color="auto" w:fill="FFFFFF"/>
+        <w:tabs>
+          <w:tab w:val="clear" w:pos="785"/>
+        </w:tabs>
+        <w:spacing w:after="0" w:line="276" w:lineRule="auto"/>
+        <w:textAlignment w:val="baseline"/>
+        <w:rPr>
+          <w:rFonts w:ascii="inherit" w:eastAsia="Times New Roman" w:hAnsi="inherit" w:cs="Open Sans"/>
+          <w:color w:val="444444"/>
+          <w:sz w:val="24"/>
+          <w:szCs w:val="24"/>
+          <w:lang w:eastAsia="fr-FR"/>
+        </w:rPr>
+      </w:pPr>
+      <w:r>
+        <w:rPr>
+          <w:rFonts w:ascii="inherit" w:eastAsia="Times New Roman" w:hAnsi="inherit" w:cs="Open Sans"/>
+          <w:color w:val="444444"/>
+          <w:sz w:val="24"/>
+          <w:szCs w:val="24"/>
+          <w:lang w:eastAsia="fr-FR"/>
+        </w:rPr>
+        <w:t>Nombre</w:t>
+      </w:r>
+    </w:p>
+    <w:p>
+      <w:pPr>
+        <w:numPr>
+          <w:ilvl w:val="0"/>
+          <w:numId w:val="2"/>
+        </w:numPr>
+        <w:shd w:val="clear" w:color="auto" w:fill="FFFFFF"/>
+        <w:tabs>
+          <w:tab w:val="clear" w:pos="785"/>
+        </w:tabs>
+        <w:spacing w:after="0" w:line="276" w:lineRule="auto"/>
+        <w:textAlignment w:val="baseline"/>
+        <w:rPr>
+          <w:rFonts w:ascii="inherit" w:eastAsia="Times New Roman" w:hAnsi="inherit" w:cs="Open Sans"/>
+          <w:color w:val="444444"/>
+          <w:sz w:val="24"/>
+          <w:szCs w:val="24"/>
+          <w:lang w:eastAsia="fr-FR"/>
+        </w:rPr>
+      </w:pPr>
+      <w:r>
+        <w:rPr>
+          <w:rFonts w:ascii="inherit" w:eastAsia="Times New Roman" w:hAnsi="inherit" w:cs="Open Sans"/>
+          <w:color w:val="444444"/>
+          <w:sz w:val="24"/>
+          <w:szCs w:val="24"/>
+          <w:lang w:eastAsia="fr-FR"/>
+        </w:rPr>
+        <w:t>Détail(s)</w:t>
+      </w:r>
+    </w:p>
+    <w:p>
+      <w:pPr>
+        <w:numPr>
+          <w:ilvl w:val="0"/>
+          <w:numId w:val="2"/>
+        </w:numPr>
+        <w:shd w:val="clear" w:color="auto" w:fill="FFFFFF"/>
+        <w:tabs>
+          <w:tab w:val="clear" w:pos="785"/>
+        </w:tabs>
+        <w:spacing w:after="0" w:line="276" w:lineRule="auto"/>
+        <w:textAlignment w:val="baseline"/>
+        <w:rPr>
+          <w:rFonts w:ascii="inherit" w:eastAsia="Times New Roman" w:hAnsi="inherit" w:cs="Open Sans"/>
+          <w:color w:val="444444"/>
+          <w:sz w:val="24"/>
+          <w:szCs w:val="24"/>
+          <w:lang w:eastAsia="fr-FR"/>
+        </w:rPr>
+      </w:pPr>
+      <w:r>
+        <w:rPr>
+          <w:rFonts w:ascii="inherit" w:eastAsia="Times New Roman" w:hAnsi="inherit" w:cs="Open Sans"/>
+          <w:color w:val="444444"/>
+          <w:sz w:val="24"/>
+          <w:szCs w:val="24"/>
+          <w:lang w:eastAsia="fr-FR"/>
+        </w:rPr>
+        <w:t>Mail</w:t>
+      </w:r>
+    </w:p>
+    <w:p>
+      <w:pPr>
+        <w:numPr>
+          <w:ilvl w:val="0"/>
+          <w:numId w:val="2"/>
+        </w:numPr>
+        <w:shd w:val="clear" w:color="auto" w:fill="FFFFFF"/>
+        <w:tabs>
+          <w:tab w:val="clear" w:pos="785"/>
+        </w:tabs>
+        <w:spacing w:after="0" w:line="276" w:lineRule="auto"/>
+        <w:textAlignment w:val="baseline"/>
+        <w:rPr>
+          <w:rFonts w:ascii="inherit" w:eastAsia="Times New Roman" w:hAnsi="inherit" w:cs="Open Sans"/>
+          <w:color w:val="444444"/>
+          <w:sz w:val="24"/>
+          <w:szCs w:val="24"/>
+          <w:lang w:eastAsia="fr-FR"/>
+        </w:rPr>
+      </w:pPr>
+      <w:r>
+        <w:rPr>
+          <w:rFonts w:ascii="inherit" w:eastAsia="Times New Roman" w:hAnsi="inherit" w:cs="Open Sans"/>
+          <w:color w:val="444444"/>
+          <w:sz w:val="24"/>
+          <w:szCs w:val="24"/>
+          <w:lang w:eastAsia="fr-FR"/>
+        </w:rPr>
+        <w:t>Numéro de téléphone</w:t>
+      </w:r>
+    </w:p>
+    <w:p>
+      <w:pPr>
+        <w:shd w:val="clear" w:color="auto" w:fill="FFFFFF"/>
+        <w:spacing w:after="0" w:line="276" w:lineRule="auto"/>
+        <w:ind w:left="425"/>
+        <w:textAlignment w:val="baseline"/>
+        <w:rPr>
+          <w:rFonts w:ascii="inherit" w:eastAsia="Times New Roman" w:hAnsi="inherit" w:cs="Open Sans"/>
+          <w:color w:val="444444"/>
+          <w:sz w:val="24"/>
+          <w:szCs w:val="24"/>
+          <w:lang w:eastAsia="fr-FR"/>
+        </w:rPr>
+      </w:pPr>
+    </w:p>
+    <w:p>
+      <w:pPr>
+        <w:shd w:val="clear" w:color="auto" w:fill="FFFFFF"/>
+        <w:spacing w:after="0" w:line="276" w:lineRule="auto"/>
+        <w:ind w:left="425"/>
+        <w:textAlignment w:val="baseline"/>
+        <w:rPr>
+          <w:rFonts w:ascii="inherit" w:eastAsia="Times New Roman" w:hAnsi="inherit" w:cs="Open Sans"/>
+          <w:color w:val="444444"/>
+          <w:sz w:val="24"/>
+          <w:szCs w:val="24"/>
+          <w:lang w:eastAsia="fr-FR"/>
+        </w:rPr>
+      </w:pPr>
+    </w:p>
+    <w:p>
+      <w:pPr>
+        <w:shd w:val="clear" w:color="auto" w:fill="FFFFFF"/>
+        <w:spacing w:after="0" w:line="276" w:lineRule="auto"/>
+        <w:ind w:left="720"/>
+        <w:jc w:val="center"/>
+        <w:textAlignment w:val="baseline"/>
+        <w:rPr>
+          <w:rFonts w:ascii="inherit" w:eastAsia="Times New Roman" w:hAnsi="inherit" w:cs="Open Sans"/>
+          <w:b/>
+          <w:bCs/>
           <w:color w:val="444444"/>
           <w:sz w:val="40"/>
           <w:szCs w:val="40"/>
           <w:lang w:eastAsia="fr-FR"/>
         </w:rPr>
-        <w:t>Maçonnerie :</w:t>
-      </w:r>
-    </w:p>
-    <w:p>
-      <w:pPr>
-        <w:pStyle w:val="Paragraphedeliste"/>
-        <w:numPr>
-          <w:ilvl w:val="0"/>
-          <w:numId w:val="2"/>
-        </w:numPr>
-        <w:shd w:val="clear" w:color="auto" w:fill="FFFFFF"/>
-        <w:spacing w:after="0" w:line="360" w:lineRule="auto"/>
-        <w:textAlignment w:val="baseline"/>
-        <w:rPr>
-          <w:rFonts w:ascii="inherit" w:eastAsia="Times New Roman" w:hAnsi="inherit" w:cs="Open Sans"/>
-          <w:color w:val="444444"/>
-          <w:sz w:val="24"/>
-          <w:szCs w:val="24"/>
-          <w:lang w:eastAsia="fr-FR"/>
-        </w:rPr>
-      </w:pPr>
-      <w:r>
-        <w:rPr>
-          <w:rFonts w:ascii="inherit" w:eastAsia="Times New Roman" w:hAnsi="inherit" w:cs="Open Sans"/>
-          <w:color w:val="444444"/>
-          <w:sz w:val="24"/>
-          <w:szCs w:val="24"/>
-          <w:lang w:eastAsia="fr-FR"/>
-        </w:rPr>
-        <w:t>Id</w:t>
-      </w:r>
-    </w:p>
-    <w:p>
-      <w:pPr>
-        <w:pStyle w:val="Paragraphedeliste"/>
-        <w:numPr>
-          <w:ilvl w:val="0"/>
-          <w:numId w:val="2"/>
-        </w:numPr>
-        <w:shd w:val="clear" w:color="auto" w:fill="FFFFFF"/>
-        <w:spacing w:after="0" w:line="360" w:lineRule="auto"/>
-        <w:textAlignment w:val="baseline"/>
-        <w:rPr>
-          <w:rFonts w:ascii="inherit" w:eastAsia="Times New Roman" w:hAnsi="inherit" w:cs="Open Sans"/>
-          <w:color w:val="444444"/>
-          <w:sz w:val="24"/>
-          <w:szCs w:val="24"/>
-          <w:lang w:eastAsia="fr-FR"/>
-        </w:rPr>
-      </w:pPr>
-      <w:r>
-        <w:rPr>
-          <w:rFonts w:ascii="inherit" w:eastAsia="Times New Roman" w:hAnsi="inherit" w:cs="Open Sans"/>
-          <w:color w:val="444444"/>
-          <w:sz w:val="24"/>
-          <w:szCs w:val="24"/>
-          <w:lang w:eastAsia="fr-FR"/>
-        </w:rPr>
-        <w:t>Petits à travaux à préciser</w:t>
-      </w:r>
-    </w:p>
-    <w:p>
-      <w:pPr>
-        <w:pStyle w:val="Paragraphedeliste"/>
-        <w:numPr>
-          <w:ilvl w:val="0"/>
-          <w:numId w:val="2"/>
-        </w:numPr>
-        <w:shd w:val="clear" w:color="auto" w:fill="FFFFFF"/>
-        <w:spacing w:after="0" w:line="360" w:lineRule="auto"/>
-        <w:textAlignment w:val="baseline"/>
-        <w:rPr>
-          <w:rFonts w:ascii="inherit" w:eastAsia="Times New Roman" w:hAnsi="inherit" w:cs="Open Sans"/>
-          <w:color w:val="444444"/>
-          <w:sz w:val="24"/>
-          <w:szCs w:val="24"/>
-          <w:lang w:eastAsia="fr-FR"/>
-        </w:rPr>
-      </w:pPr>
-      <w:r>
-        <w:rPr>
-          <w:rFonts w:ascii="inherit" w:eastAsia="Times New Roman" w:hAnsi="inherit" w:cs="Open Sans"/>
-          <w:color w:val="444444"/>
-          <w:sz w:val="24"/>
-          <w:szCs w:val="24"/>
-          <w:lang w:eastAsia="fr-FR"/>
-        </w:rPr>
-        <w:t xml:space="preserve">Détail(s) : </w:t>
-      </w:r>
-    </w:p>
-    <w:p>
-      <w:pPr>
-        <w:shd w:val="clear" w:color="auto" w:fill="FFFFFF"/>
-        <w:spacing w:after="0" w:line="360" w:lineRule="auto"/>
-        <w:ind w:left="425"/>
-        <w:textAlignment w:val="baseline"/>
-        <w:rPr>
-          <w:rFonts w:ascii="inherit" w:eastAsia="Times New Roman" w:hAnsi="inherit" w:cs="Open Sans"/>
-          <w:color w:val="444444"/>
-          <w:sz w:val="24"/>
-          <w:szCs w:val="24"/>
-          <w:lang w:eastAsia="fr-FR"/>
-        </w:rPr>
-      </w:pPr>
-    </w:p>
-    <w:p>
-      <w:pPr>
-        <w:shd w:val="clear" w:color="auto" w:fill="FFFFFF"/>
-        <w:spacing w:after="0" w:line="480" w:lineRule="auto"/>
-        <w:ind w:left="720"/>
-        <w:jc w:val="center"/>
-        <w:textAlignment w:val="baseline"/>
+      </w:pPr>
+      <w:r>
         <w:rPr>
           <w:rFonts w:ascii="inherit" w:eastAsia="Times New Roman" w:hAnsi="inherit" w:cs="Open Sans"/>
           <w:b/>
@@ -656,7 +939,8 @@
           <w:szCs w:val="40"/>
           <w:lang w:eastAsia="fr-FR"/>
         </w:rPr>
-      </w:pPr>
+        <w:t xml:space="preserve">Formulaire </w:t>
+      </w:r>
       <w:r>
         <w:rPr>
           <w:rFonts w:ascii="inherit" w:eastAsia="Times New Roman" w:hAnsi="inherit" w:cs="Open Sans"/>
@@ -667,45 +951,17 @@
           <w:szCs w:val="40"/>
           <w:lang w:eastAsia="fr-FR"/>
         </w:rPr>
-        <w:t xml:space="preserve">Formulaire </w:t>
-      </w:r>
-      <w:r>
-        <w:rPr>
-          <w:rFonts w:ascii="inherit" w:eastAsia="Times New Roman" w:hAnsi="inherit" w:cs="Open Sans"/>
-          <w:b/>
-          <w:bCs/>
-          <w:color w:val="444444"/>
-          <w:sz w:val="40"/>
-          <w:szCs w:val="40"/>
-          <w:lang w:eastAsia="fr-FR"/>
-        </w:rPr>
         <w:t>Autres Services</w:t>
       </w:r>
     </w:p>
     <w:p>
       <w:pPr>
-        <w:shd w:val="clear" w:color="auto" w:fill="FFFFFF"/>
-        <w:spacing w:after="0" w:line="480" w:lineRule="auto"/>
-        <w:ind w:left="720"/>
-        <w:jc w:val="center"/>
-        <w:textAlignment w:val="baseline"/>
-        <w:rPr>
-          <w:rFonts w:ascii="inherit" w:eastAsia="Times New Roman" w:hAnsi="inherit" w:cs="Open Sans"/>
-          <w:color w:val="444444"/>
-          <w:sz w:val="40"/>
-          <w:szCs w:val="40"/>
-          <w:lang w:eastAsia="fr-FR"/>
-        </w:rPr>
-      </w:pPr>
-    </w:p>
-    <w:p>
-      <w:pPr>
         <w:numPr>
           <w:ilvl w:val="0"/>
           <w:numId w:val="1"/>
         </w:numPr>
         <w:shd w:val="clear" w:color="auto" w:fill="FFFFFF"/>
-        <w:spacing w:after="0" w:line="360" w:lineRule="auto"/>
+        <w:spacing w:after="0" w:line="276" w:lineRule="auto"/>
         <w:textAlignment w:val="baseline"/>
         <w:rPr>
           <w:rFonts w:ascii="inherit" w:eastAsia="Times New Roman" w:hAnsi="inherit" w:cs="Open Sans"/>
@@ -733,26 +989,137 @@
           <w:numId w:val="1"/>
         </w:numPr>
         <w:shd w:val="clear" w:color="auto" w:fill="FFFFFF"/>
-        <w:spacing w:after="0" w:line="360" w:lineRule="auto"/>
-        <w:textAlignment w:val="baseline"/>
-        <w:rPr>
-          <w:rFonts w:ascii="inherit" w:eastAsia="Times New Roman" w:hAnsi="inherit" w:cs="Open Sans"/>
-          <w:color w:val="444444"/>
-          <w:sz w:val="24"/>
-          <w:szCs w:val="24"/>
-          <w:lang w:eastAsia="fr-FR"/>
-        </w:rPr>
-      </w:pPr>
-      <w:r>
-        <w:rPr>
-          <w:rFonts w:ascii="inherit" w:eastAsia="Times New Roman" w:hAnsi="inherit" w:cs="Open Sans"/>
-          <w:color w:val="444444"/>
-          <w:sz w:val="24"/>
-          <w:szCs w:val="24"/>
-          <w:lang w:eastAsia="fr-FR"/>
-        </w:rPr>
-        <w:t>Détail(s) :</w:t>
-      </w:r>
+        <w:tabs>
+          <w:tab w:val="clear" w:pos="785"/>
+        </w:tabs>
+        <w:spacing w:after="0" w:line="276" w:lineRule="auto"/>
+        <w:textAlignment w:val="baseline"/>
+        <w:rPr>
+          <w:rFonts w:ascii="inherit" w:eastAsia="Times New Roman" w:hAnsi="inherit" w:cs="Open Sans"/>
+          <w:color w:val="444444"/>
+          <w:sz w:val="24"/>
+          <w:szCs w:val="24"/>
+          <w:lang w:eastAsia="fr-FR"/>
+        </w:rPr>
+      </w:pPr>
+      <w:r>
+        <w:rPr>
+          <w:rFonts w:ascii="inherit" w:eastAsia="Times New Roman" w:hAnsi="inherit" w:cs="Open Sans"/>
+          <w:color w:val="444444"/>
+          <w:sz w:val="24"/>
+          <w:szCs w:val="24"/>
+          <w:lang w:eastAsia="fr-FR"/>
+        </w:rPr>
+        <w:t>Nombre</w:t>
+      </w:r>
+    </w:p>
+    <w:p>
+      <w:pPr>
+        <w:numPr>
+          <w:ilvl w:val="0"/>
+          <w:numId w:val="1"/>
+        </w:numPr>
+        <w:shd w:val="clear" w:color="auto" w:fill="FFFFFF"/>
+        <w:tabs>
+          <w:tab w:val="clear" w:pos="785"/>
+        </w:tabs>
+        <w:spacing w:after="0" w:line="276" w:lineRule="auto"/>
+        <w:textAlignment w:val="baseline"/>
+        <w:rPr>
+          <w:rFonts w:ascii="inherit" w:eastAsia="Times New Roman" w:hAnsi="inherit" w:cs="Open Sans"/>
+          <w:color w:val="444444"/>
+          <w:sz w:val="24"/>
+          <w:szCs w:val="24"/>
+          <w:lang w:eastAsia="fr-FR"/>
+        </w:rPr>
+      </w:pPr>
+      <w:r>
+        <w:rPr>
+          <w:rFonts w:ascii="inherit" w:eastAsia="Times New Roman" w:hAnsi="inherit" w:cs="Open Sans"/>
+          <w:color w:val="444444"/>
+          <w:sz w:val="24"/>
+          <w:szCs w:val="24"/>
+          <w:lang w:eastAsia="fr-FR"/>
+        </w:rPr>
+        <w:t>Détail(s)</w:t>
+      </w:r>
+    </w:p>
+    <w:p>
+      <w:pPr>
+        <w:numPr>
+          <w:ilvl w:val="0"/>
+          <w:numId w:val="1"/>
+        </w:numPr>
+        <w:shd w:val="clear" w:color="auto" w:fill="FFFFFF"/>
+        <w:tabs>
+          <w:tab w:val="clear" w:pos="785"/>
+        </w:tabs>
+        <w:spacing w:after="0" w:line="276" w:lineRule="auto"/>
+        <w:textAlignment w:val="baseline"/>
+        <w:rPr>
+          <w:rFonts w:ascii="inherit" w:eastAsia="Times New Roman" w:hAnsi="inherit" w:cs="Open Sans"/>
+          <w:color w:val="444444"/>
+          <w:sz w:val="24"/>
+          <w:szCs w:val="24"/>
+          <w:lang w:eastAsia="fr-FR"/>
+        </w:rPr>
+      </w:pPr>
+      <w:r>
+        <w:rPr>
+          <w:rFonts w:ascii="inherit" w:eastAsia="Times New Roman" w:hAnsi="inherit" w:cs="Open Sans"/>
+          <w:color w:val="444444"/>
+          <w:sz w:val="24"/>
+          <w:szCs w:val="24"/>
+          <w:lang w:eastAsia="fr-FR"/>
+        </w:rPr>
+        <w:t>Mail</w:t>
+      </w:r>
+    </w:p>
+    <w:p>
+      <w:pPr>
+        <w:numPr>
+          <w:ilvl w:val="0"/>
+          <w:numId w:val="1"/>
+        </w:numPr>
+        <w:shd w:val="clear" w:color="auto" w:fill="FFFFFF"/>
+        <w:tabs>
+          <w:tab w:val="clear" w:pos="785"/>
+        </w:tabs>
+        <w:spacing w:after="0" w:line="276" w:lineRule="auto"/>
+        <w:textAlignment w:val="baseline"/>
+        <w:rPr>
+          <w:rFonts w:ascii="inherit" w:eastAsia="Times New Roman" w:hAnsi="inherit" w:cs="Open Sans"/>
+          <w:color w:val="444444"/>
+          <w:sz w:val="24"/>
+          <w:szCs w:val="24"/>
+          <w:lang w:eastAsia="fr-FR"/>
+        </w:rPr>
+      </w:pPr>
+      <w:r>
+        <w:rPr>
+          <w:rFonts w:ascii="inherit" w:eastAsia="Times New Roman" w:hAnsi="inherit" w:cs="Open Sans"/>
+          <w:color w:val="444444"/>
+          <w:sz w:val="24"/>
+          <w:szCs w:val="24"/>
+          <w:lang w:eastAsia="fr-FR"/>
+        </w:rPr>
+        <w:t>Numéro de téléphone</w:t>
+      </w:r>
+    </w:p>
+    <w:p>
+      <w:pPr>
+        <w:shd w:val="clear" w:color="auto" w:fill="FFFFFF"/>
+        <w:spacing w:after="0" w:line="276" w:lineRule="auto"/>
+        <w:ind w:left="785"/>
+        <w:textAlignment w:val="baseline"/>
+        <w:rPr>
+          <w:rFonts w:ascii="inherit" w:eastAsia="Times New Roman" w:hAnsi="inherit" w:cs="Open Sans"/>
+          <w:color w:val="444444"/>
+          <w:sz w:val="24"/>
+          <w:szCs w:val="24"/>
+          <w:lang w:eastAsia="fr-FR"/>
+        </w:rPr>
+      </w:pPr>
     </w:p>
     <w:sectPr>
       <w:pgSz w:w="11906" w:h="16838"/>
@@ -1069,6 +1436,18 @@
   </w:num>
   <w:num w:numId="2">
     <w:abstractNumId w:val="1"/>
+  </w:num>
+  <w:num w:numId="3">
+    <w:abstractNumId w:val="0"/>
+    <w:lvlOverride w:ilvl="0"/>
+    <w:lvlOverride w:ilvl="1"/>
+    <w:lvlOverride w:ilvl="2"/>
+    <w:lvlOverride w:ilvl="3"/>
+    <w:lvlOverride w:ilvl="4"/>
+    <w:lvlOverride w:ilvl="5"/>
+    <w:lvlOverride w:ilvl="6"/>
+    <w:lvlOverride w:ilvl="7"/>
+    <w:lvlOverride w:ilvl="8"/>
   </w:num>
 </w:numbering>
 </file>

</xml_diff>